<commit_message>
[Summary]: changes to build test procedure
</commit_message>
<xml_diff>
--- a/PRD-n-SRS/Sanity Check Test Plan.docx
+++ b/PRD-n-SRS/Sanity Check Test Plan.docx
@@ -1,16 +1,13 @@
 
 <file path=word/document.xml><?xml version="1.0" encoding="utf-8"?>
-<w:document xmlns:wpc="http://schemas.microsoft.com/office/word/2010/wordprocessingCanvas" xmlns:mo="http://schemas.microsoft.com/office/mac/office/2008/main" xmlns:mc="http://schemas.openxmlformats.org/markup-compatibility/2006" xmlns:mv="urn:schemas-microsoft-com:mac:vml" xmlns:o="urn:schemas-microsoft-com:office:office" xmlns:r="http://schemas.openxmlformats.org/officeDocument/2006/relationships" xmlns:m="http://schemas.openxmlformats.org/officeDocument/2006/math" xmlns:v="urn:schemas-microsoft-com:vml" xmlns:wp14="http://schemas.microsoft.com/office/word/2010/wordprocessingDrawing" xmlns:wp="http://schemas.openxmlformats.org/drawingml/2006/wordprocessingDrawing" xmlns:w10="urn:schemas-microsoft-com:office:word" xmlns:w="http://schemas.openxmlformats.org/wordprocessingml/2006/main" xmlns:w14="http://schemas.microsoft.com/office/word/2010/wordml" xmlns:wpg="http://schemas.microsoft.com/office/word/2010/wordprocessingGroup" xmlns:wpi="http://schemas.microsoft.com/office/word/2010/wordprocessingInk" xmlns:wne="http://schemas.microsoft.com/office/word/2006/wordml" xmlns:wps="http://schemas.microsoft.com/office/word/2010/wordprocessingShape" mc:Ignorable="w14 wp14">
+<w:document xmlns:wpc="http://schemas.microsoft.com/office/word/2010/wordprocessingCanvas" xmlns:mc="http://schemas.openxmlformats.org/markup-compatibility/2006" xmlns:o="urn:schemas-microsoft-com:office:office" xmlns:r="http://schemas.openxmlformats.org/officeDocument/2006/relationships" xmlns:m="http://schemas.openxmlformats.org/officeDocument/2006/math" xmlns:v="urn:schemas-microsoft-com:vml" xmlns:wp14="http://schemas.microsoft.com/office/word/2010/wordprocessingDrawing" xmlns:wp="http://schemas.openxmlformats.org/drawingml/2006/wordprocessingDrawing" xmlns:w10="urn:schemas-microsoft-com:office:word" xmlns:w="http://schemas.openxmlformats.org/wordprocessingml/2006/main" xmlns:w14="http://schemas.microsoft.com/office/word/2010/wordml" xmlns:wpg="http://schemas.microsoft.com/office/word/2010/wordprocessingGroup" xmlns:wpi="http://schemas.microsoft.com/office/word/2010/wordprocessingInk" xmlns:wne="http://schemas.microsoft.com/office/word/2006/wordml" xmlns:wps="http://schemas.microsoft.com/office/word/2010/wordprocessingShape" mc:Ignorable="w14 wp14">
   <w:body>
     <w:p>
       <w:pPr>
         <w:jc w:val="center"/>
       </w:pPr>
       <w:r>
-        <w:t>SANITY TEST</w:t>
-      </w:r>
-      <w:r>
-        <w:t xml:space="preserve"> PROCEDURE</w:t>
+        <w:t>SANITY TEST PROCEDURE</w:t>
       </w:r>
     </w:p>
     <w:p/>
@@ -23,30 +20,207 @@
     <w:p/>
     <w:p>
       <w:r>
-        <w:t xml:space="preserve">Procedure (trivial </w:t>
-      </w:r>
-      <w:r>
-        <w:t xml:space="preserve">Sanity </w:t>
-      </w:r>
-      <w:r>
-        <w:t>testing):</w:t>
-      </w:r>
-    </w:p>
-    <w:p>
-      <w:pPr>
-        <w:pStyle w:val="ListParagraph"/>
-        <w:numPr>
-          <w:ilvl w:val="0"/>
-          <w:numId w:val="1"/>
-        </w:numPr>
-      </w:pPr>
-      <w:r>
-        <w:t>Build is running on declared operation systems (no crashes or freezes</w:t>
-      </w:r>
-      <w:r>
-        <w:t xml:space="preserve"> </w:t>
-      </w:r>
-      <w:r>
+        <w:t>Procedure (trivial Sanity testing):</w:t>
+      </w:r>
+    </w:p>
+    <w:p>
+      <w:pPr>
+        <w:pStyle w:val="ListParagraph"/>
+        <w:numPr>
+          <w:ilvl w:val="0"/>
+          <w:numId w:val="3"/>
+        </w:numPr>
+      </w:pPr>
+      <w:r>
+        <w:t xml:space="preserve">Build is running on declared operation systems (no crashes or freezes) </w:t>
+      </w:r>
+      <w:r>
+        <w:rPr>
+          <w:i/>
+        </w:rPr>
+        <w:t>(Systems supported: Win7.1, Win8, Win8.1, Osx 10.8, Osx 10.9)</w:t>
+      </w:r>
+    </w:p>
+    <w:p>
+      <w:pPr>
+        <w:pStyle w:val="ListParagraph"/>
+        <w:numPr>
+          <w:ilvl w:val="0"/>
+          <w:numId w:val="3"/>
+        </w:numPr>
+      </w:pPr>
+      <w:r>
+        <w:t xml:space="preserve">Splash screen (info window) shows correct logo, current version and some technical data, and no log window. </w:t>
+      </w:r>
+      <w:r>
+        <w:rPr>
+          <w:i/>
+        </w:rPr>
+        <w:t>(TracksLive splash screen, Current version format 1.x.x.x.x , About contains Terms &amp; Conditions for GNU General Public License)</w:t>
+      </w:r>
+    </w:p>
+    <w:p>
+      <w:pPr>
+        <w:pStyle w:val="ListParagraph"/>
+        <w:numPr>
+          <w:ilvl w:val="0"/>
+          <w:numId w:val="3"/>
+        </w:numPr>
+      </w:pPr>
+      <w:r>
+        <w:t xml:space="preserve">Main view of Preferences window (colors, buttons, session list, etc) </w:t>
+      </w:r>
+      <w:r>
+        <w:rPr>
+          <w:i/>
+        </w:rPr>
+        <w:t>(Preferences section Audio System, MIDI, System, Session Settings, Preferences – are highlighted when selected. Dialog buttons OK, Cancel, Apply available for click in every Preferences tab; Audio ports color marks are correct – ON green, OFF red; MIDI Ports color marks are correct – ON green, OFF red)</w:t>
+      </w:r>
+    </w:p>
+    <w:p>
+      <w:pPr>
+        <w:pStyle w:val="ListParagraph"/>
+        <w:numPr>
+          <w:ilvl w:val="0"/>
+          <w:numId w:val="3"/>
+        </w:numPr>
+      </w:pPr>
+      <w:r>
+        <w:t xml:space="preserve">Create, save, close, open saved sessions (no fails, data loss, or unexpected messages) </w:t>
+      </w:r>
+      <w:r>
+        <w:rPr>
+          <w:i/>
+        </w:rPr>
+        <w:t>(Session save and restore all TracksLive elements according PRD – Track-controls state (solo, mute, record enable, monitor input); Midi markers , Skip Markers, Loop Range and Markers; Playhead position; Zoom values; SR values; Clock source; FPS values; Inspector View.)</w:t>
+      </w:r>
+    </w:p>
+    <w:p>
+      <w:pPr>
+        <w:pStyle w:val="ListParagraph"/>
+        <w:numPr>
+          <w:ilvl w:val="0"/>
+          <w:numId w:val="3"/>
+        </w:numPr>
+      </w:pPr>
+      <w:r>
+        <w:t xml:space="preserve">Default settings allow to start work with session </w:t>
+      </w:r>
+      <w:r>
+        <w:rPr>
+          <w:i/>
+        </w:rPr>
+        <w:t>(Audio device set to NONE; SR 44.1 kHz, Bit Depth 24 bits, Buffer Size 1024 Samples; Operation Mode set to STEREO; File Type – Bwav, Frame Rate 25 fps, Default session location is User root folder)</w:t>
+      </w:r>
+    </w:p>
+    <w:p>
+      <w:pPr>
+        <w:pStyle w:val="ListParagraph"/>
+        <w:numPr>
+          <w:ilvl w:val="0"/>
+          <w:numId w:val="3"/>
+        </w:numPr>
+      </w:pPr>
+      <w:r>
+        <w:t xml:space="preserve">Change Audio interface, sample rate, bit depth without session create/open </w:t>
+      </w:r>
+      <w:r>
+        <w:rPr>
+          <w:i/>
+        </w:rPr>
+        <w:t>(Drop down Menus are available to use and display all available Interfaces; Can be chosen and current Buffer Size can be changed depends on device(s) presets; MIDI System shows all MIDI devices available )</w:t>
+      </w:r>
+    </w:p>
+    <w:p>
+      <w:pPr>
+        <w:pStyle w:val="ListParagraph"/>
+        <w:numPr>
+          <w:ilvl w:val="0"/>
+          <w:numId w:val="3"/>
+        </w:numPr>
+      </w:pPr>
+      <w:r>
+        <w:t xml:space="preserve">Change Audio interface, sample rate, bit depth while session is open </w:t>
+      </w:r>
+      <w:r>
+        <w:rPr>
+          <w:i/>
+        </w:rPr>
+        <w:t>(Session dropdown allows to open Preferences menu when ransport is idle and new values can be set and displays correct. But at the same time Preferences menu is not available while Transport is running. Message appears (</w:t>
+      </w:r>
+      <w:r>
+        <w:rPr>
+          <w:i/>
+          <w:color w:val="FF0000"/>
+        </w:rPr>
+        <w:t>ASK Igor For message!!!</w:t>
+      </w:r>
+      <w:r>
+        <w:rPr>
+          <w:i/>
+        </w:rPr>
+        <w:t>))</w:t>
+      </w:r>
+    </w:p>
+    <w:p>
+      <w:pPr>
+        <w:pStyle w:val="ListParagraph"/>
+        <w:numPr>
+          <w:ilvl w:val="0"/>
+          <w:numId w:val="3"/>
+        </w:numPr>
+      </w:pPr>
+      <w:r>
+        <w:t xml:space="preserve">Operation Mode functionality </w:t>
+      </w:r>
+      <w:r>
+        <w:rPr>
+          <w:i/>
+        </w:rPr>
+        <w:t>(</w:t>
+      </w:r>
+      <w:r>
+        <w:rPr>
+          <w:b/>
+          <w:i/>
+        </w:rPr>
+        <w:t>Delete Preferences first !!!</w:t>
+      </w:r>
+      <w:r>
+        <w:rPr>
+          <w:i/>
+        </w:rPr>
+        <w:t xml:space="preserve"> switch between Stereo and MultiOut during playback and idle)</w:t>
+      </w:r>
+    </w:p>
+    <w:p>
+      <w:pPr>
+        <w:pStyle w:val="ListParagraph"/>
+        <w:numPr>
+          <w:ilvl w:val="0"/>
+          <w:numId w:val="3"/>
+        </w:numPr>
+      </w:pPr>
+      <w:r>
+        <w:t xml:space="preserve">Autoconnect with Master bus and Master track and new track(s) </w:t>
+      </w:r>
+      <w:r>
+        <w:rPr>
+          <w:i/>
+        </w:rPr>
+        <w:t>(</w:t>
+      </w:r>
+      <w:r>
+        <w:rPr>
+          <w:b/>
+          <w:i/>
+        </w:rPr>
+        <w:t>Delete Preferences first !!! And relaunch build</w:t>
+      </w:r>
+      <w:r>
+        <w:rPr>
+          <w:i/>
+        </w:rPr>
         <w:t>)</w:t>
       </w:r>
     </w:p>
@@ -55,192 +229,96 @@
         <w:pStyle w:val="ListParagraph"/>
         <w:numPr>
           <w:ilvl w:val="0"/>
-          <w:numId w:val="1"/>
-        </w:numPr>
-      </w:pPr>
-      <w:r>
-        <w:t xml:space="preserve">Splash screen (info window) shows </w:t>
-      </w:r>
-      <w:r>
-        <w:t xml:space="preserve">correct logo, </w:t>
-      </w:r>
-      <w:r>
-        <w:t>current version and some tec</w:t>
-      </w:r>
-      <w:r>
-        <w:t>hnical data, and no log window.</w:t>
-      </w:r>
-    </w:p>
-    <w:p>
-      <w:pPr>
-        <w:pStyle w:val="ListParagraph"/>
-        <w:numPr>
-          <w:ilvl w:val="0"/>
-          <w:numId w:val="1"/>
-        </w:numPr>
-      </w:pPr>
-      <w:r>
-        <w:t>Main view of Preferences window (colors, buttons, session list, etc)</w:t>
-      </w:r>
-    </w:p>
-    <w:p>
-      <w:pPr>
-        <w:pStyle w:val="ListParagraph"/>
-        <w:numPr>
-          <w:ilvl w:val="0"/>
-          <w:numId w:val="1"/>
-        </w:numPr>
-      </w:pPr>
-      <w:r>
-        <w:t>Create, save, close, open saved sessions (no fails or unexpected messages)</w:t>
-      </w:r>
-    </w:p>
-    <w:p>
-      <w:pPr>
-        <w:pStyle w:val="ListParagraph"/>
-        <w:numPr>
-          <w:ilvl w:val="0"/>
-          <w:numId w:val="1"/>
-        </w:numPr>
-      </w:pPr>
-      <w:r>
-        <w:t>Default settings allow to start work with session</w:t>
-      </w:r>
-    </w:p>
-    <w:p>
-      <w:pPr>
-        <w:pStyle w:val="ListParagraph"/>
-        <w:numPr>
-          <w:ilvl w:val="0"/>
-          <w:numId w:val="1"/>
-        </w:numPr>
-      </w:pPr>
-      <w:r>
-        <w:t>Change Audio interface, sample rate, bit depth without session create/open</w:t>
-      </w:r>
-    </w:p>
-    <w:p>
-      <w:pPr>
-        <w:pStyle w:val="ListParagraph"/>
-        <w:numPr>
-          <w:ilvl w:val="0"/>
-          <w:numId w:val="1"/>
-        </w:numPr>
-      </w:pPr>
-      <w:r>
-        <w:t>Change Audio interface, sample rate, bit depth while session is open</w:t>
-      </w:r>
-    </w:p>
-    <w:p>
-      <w:pPr>
-        <w:pStyle w:val="ListParagraph"/>
-        <w:numPr>
-          <w:ilvl w:val="0"/>
-          <w:numId w:val="1"/>
-        </w:numPr>
-      </w:pPr>
-      <w:r>
-        <w:t>Operation Mode functionality (switch between Stereo and MultiOut during playback and idle)</w:t>
-      </w:r>
-    </w:p>
-    <w:p>
-      <w:pPr>
-        <w:pStyle w:val="ListParagraph"/>
-        <w:numPr>
-          <w:ilvl w:val="0"/>
-          <w:numId w:val="1"/>
-        </w:numPr>
-      </w:pPr>
-      <w:r>
-        <w:t>Autoconnection with Master bus and Master track and new track(s)</w:t>
-      </w:r>
+          <w:numId w:val="3"/>
+        </w:numPr>
+      </w:pPr>
+      <w:r>
+        <w:t xml:space="preserve">Main transport functionality </w:t>
+      </w:r>
+      <w:r>
+        <w:rPr>
+          <w:i/>
+        </w:rPr>
+        <w:t>(Play, Stop, Record, FF, Rew – Click on UI butons and use the same key binded to this transport functions)</w:t>
+      </w:r>
+    </w:p>
+    <w:p>
+      <w:pPr>
+        <w:pStyle w:val="ListParagraph"/>
+        <w:numPr>
+          <w:ilvl w:val="0"/>
+          <w:numId w:val="3"/>
+        </w:numPr>
+      </w:pPr>
+      <w:r>
+        <w:t>Main display functionality (Switch between Samples, Time and Timecode)</w:t>
+      </w:r>
+    </w:p>
+    <w:p>
+      <w:pPr>
+        <w:pStyle w:val="ListParagraph"/>
+        <w:numPr>
+          <w:ilvl w:val="0"/>
+          <w:numId w:val="3"/>
+        </w:numPr>
+      </w:pPr>
+      <w:r>
+        <w:lastRenderedPageBreak/>
+        <w:t>Main Tools functionality (selection, trim, fades, split etc) Buttons response for click. Mouse cursors changes. Current actions (split, trim etc) according active tool.</w:t>
+      </w:r>
+    </w:p>
+    <w:p>
+      <w:pPr>
+        <w:pStyle w:val="ListParagraph"/>
+        <w:numPr>
+          <w:ilvl w:val="0"/>
+          <w:numId w:val="3"/>
+        </w:numPr>
+      </w:pPr>
+      <w:r>
+        <w:t xml:space="preserve">Main windows functionality (mixer, meter, inspector) open-close, selection </w:t>
+      </w:r>
+      <w:r>
+        <w:rPr>
+          <w:i/>
+        </w:rPr>
+        <w:t>(Click on UI buttons and use keys binded to these windows)</w:t>
+      </w:r>
+    </w:p>
+    <w:p>
+      <w:pPr>
+        <w:pStyle w:val="ListParagraph"/>
+        <w:numPr>
+          <w:ilvl w:val="0"/>
+          <w:numId w:val="3"/>
+        </w:numPr>
+      </w:pPr>
+      <w:r>
+        <w:t xml:space="preserve">Save-close-reopen session with current conditions of buttons, selections and markers </w:t>
+      </w:r>
+      <w:r>
+        <w:rPr>
+          <w:i/>
+        </w:rPr>
+        <w:t>(Final smoke run-test after all previous steps)</w:t>
+      </w:r>
+    </w:p>
+    <w:p>
+      <w:pPr>
+        <w:ind w:left="360"/>
+      </w:pPr>
+    </w:p>
+    <w:p>
+      <w:pPr>
+        <w:ind w:left="360"/>
+      </w:pPr>
+      <w:r>
+        <w:t>Done. Ready to test. Check bugfixes and make regression testing.</w:t>
+      </w:r>
+    </w:p>
+    <w:p>
       <w:bookmarkStart w:id="0" w:name="_GoBack"/>
       <w:bookmarkEnd w:id="0"/>
-    </w:p>
-    <w:p>
-      <w:pPr>
-        <w:pStyle w:val="ListParagraph"/>
-        <w:numPr>
-          <w:ilvl w:val="0"/>
-          <w:numId w:val="1"/>
-        </w:numPr>
-      </w:pPr>
-      <w:r>
-        <w:t>Main transport functionality</w:t>
-      </w:r>
-      <w:r>
-        <w:t xml:space="preserve"> (Play, Stop, Record, FF, Rew)</w:t>
-      </w:r>
-    </w:p>
-    <w:p>
-      <w:pPr>
-        <w:pStyle w:val="ListParagraph"/>
-        <w:numPr>
-          <w:ilvl w:val="0"/>
-          <w:numId w:val="1"/>
-        </w:numPr>
-      </w:pPr>
-      <w:r>
-        <w:t>Main display functionality (Switch between Samples, Time and Timecode)</w:t>
-      </w:r>
-    </w:p>
-    <w:p>
-      <w:pPr>
-        <w:pStyle w:val="ListParagraph"/>
-        <w:numPr>
-          <w:ilvl w:val="0"/>
-          <w:numId w:val="1"/>
-        </w:numPr>
-      </w:pPr>
-      <w:r>
-        <w:t>Main Tools functionality (selection, trim, fades,</w:t>
-      </w:r>
-      <w:r>
-        <w:t xml:space="preserve"> split</w:t>
-      </w:r>
-      <w:r>
-        <w:t xml:space="preserve"> etc)</w:t>
-      </w:r>
-      <w:r>
-        <w:t xml:space="preserve"> Buttons response for click. Mouse cursors changes. Current actions (split, trim etc) according active tool.</w:t>
-      </w:r>
-    </w:p>
-    <w:p>
-      <w:pPr>
-        <w:pStyle w:val="ListParagraph"/>
-        <w:numPr>
-          <w:ilvl w:val="0"/>
-          <w:numId w:val="1"/>
-        </w:numPr>
-      </w:pPr>
-      <w:r>
-        <w:t>Main windows functionality (mixer, meter, inspector) open-close, selection</w:t>
-      </w:r>
-    </w:p>
-    <w:p>
-      <w:pPr>
-        <w:pStyle w:val="ListParagraph"/>
-        <w:numPr>
-          <w:ilvl w:val="0"/>
-          <w:numId w:val="1"/>
-        </w:numPr>
-      </w:pPr>
-      <w:r>
-        <w:t>Save-close-reopen session with current conditions of buttons, selections and markers</w:t>
-      </w:r>
-    </w:p>
-    <w:p>
-      <w:pPr>
-        <w:ind w:left="360"/>
-      </w:pPr>
-    </w:p>
-    <w:p>
-      <w:pPr>
-        <w:ind w:left="360"/>
-      </w:pPr>
-      <w:r>
-        <w:t>Done. Redy to test. Check bugfixes and make regression testing.</w:t>
-      </w:r>
     </w:p>
     <w:sectPr>
       <w:pgSz w:w="11900" w:h="16840"/>
@@ -253,7 +331,7 @@
 </file>
 
 <file path=word/numbering.xml><?xml version="1.0" encoding="utf-8"?>
-<w:numbering xmlns:wpc="http://schemas.microsoft.com/office/word/2010/wordprocessingCanvas" xmlns:mo="http://schemas.microsoft.com/office/mac/office/2008/main" xmlns:mc="http://schemas.openxmlformats.org/markup-compatibility/2006" xmlns:mv="urn:schemas-microsoft-com:mac:vml" xmlns:o="urn:schemas-microsoft-com:office:office" xmlns:r="http://schemas.openxmlformats.org/officeDocument/2006/relationships" xmlns:m="http://schemas.openxmlformats.org/officeDocument/2006/math" xmlns:v="urn:schemas-microsoft-com:vml" xmlns:wp14="http://schemas.microsoft.com/office/word/2010/wordprocessingDrawing" xmlns:wp="http://schemas.openxmlformats.org/drawingml/2006/wordprocessingDrawing" xmlns:w10="urn:schemas-microsoft-com:office:word" xmlns:w="http://schemas.openxmlformats.org/wordprocessingml/2006/main" xmlns:w14="http://schemas.microsoft.com/office/word/2010/wordml" xmlns:wpg="http://schemas.microsoft.com/office/word/2010/wordprocessingGroup" xmlns:wpi="http://schemas.microsoft.com/office/word/2010/wordprocessingInk" xmlns:wne="http://schemas.microsoft.com/office/word/2006/wordml" xmlns:wps="http://schemas.microsoft.com/office/word/2010/wordprocessingShape" mc:Ignorable="w14 wp14">
+<w:numbering xmlns:wpc="http://schemas.microsoft.com/office/word/2010/wordprocessingCanvas" xmlns:mc="http://schemas.openxmlformats.org/markup-compatibility/2006" xmlns:o="urn:schemas-microsoft-com:office:office" xmlns:r="http://schemas.openxmlformats.org/officeDocument/2006/relationships" xmlns:m="http://schemas.openxmlformats.org/officeDocument/2006/math" xmlns:v="urn:schemas-microsoft-com:vml" xmlns:wp14="http://schemas.microsoft.com/office/word/2010/wordprocessingDrawing" xmlns:wp="http://schemas.openxmlformats.org/drawingml/2006/wordprocessingDrawing" xmlns:w10="urn:schemas-microsoft-com:office:word" xmlns:w="http://schemas.openxmlformats.org/wordprocessingml/2006/main" xmlns:w14="http://schemas.microsoft.com/office/word/2010/wordml" xmlns:wpg="http://schemas.microsoft.com/office/word/2010/wordprocessingGroup" xmlns:wpi="http://schemas.microsoft.com/office/word/2010/wordprocessingInk" xmlns:wne="http://schemas.microsoft.com/office/word/2006/wordml" xmlns:wps="http://schemas.microsoft.com/office/word/2010/wordprocessingShape" mc:Ignorable="w14 wp14">
   <w:abstractNum w:abstractNumId="0">
     <w:nsid w:val="2168555F"/>
     <w:multiLevelType w:val="hybridMultilevel"/>
@@ -437,6 +515,36 @@
   </w:num>
   <w:num w:numId="2">
     <w:abstractNumId w:val="1"/>
+  </w:num>
+  <w:num w:numId="3">
+    <w:abstractNumId w:val="0"/>
+    <w:lvlOverride w:ilvl="0">
+      <w:startOverride w:val="1"/>
+    </w:lvlOverride>
+    <w:lvlOverride w:ilvl="1">
+      <w:startOverride w:val="1"/>
+    </w:lvlOverride>
+    <w:lvlOverride w:ilvl="2">
+      <w:startOverride w:val="1"/>
+    </w:lvlOverride>
+    <w:lvlOverride w:ilvl="3">
+      <w:startOverride w:val="1"/>
+    </w:lvlOverride>
+    <w:lvlOverride w:ilvl="4">
+      <w:startOverride w:val="1"/>
+    </w:lvlOverride>
+    <w:lvlOverride w:ilvl="5">
+      <w:startOverride w:val="1"/>
+    </w:lvlOverride>
+    <w:lvlOverride w:ilvl="6">
+      <w:startOverride w:val="1"/>
+    </w:lvlOverride>
+    <w:lvlOverride w:ilvl="7">
+      <w:startOverride w:val="1"/>
+    </w:lvlOverride>
+    <w:lvlOverride w:ilvl="8">
+      <w:startOverride w:val="1"/>
+    </w:lvlOverride>
   </w:num>
 </w:numbering>
 </file>
@@ -454,7 +562,7 @@
     </w:rPrDefault>
     <w:pPrDefault/>
   </w:docDefaults>
-  <w:latentStyles w:defLockedState="0" w:defUIPriority="99" w:defSemiHidden="1" w:defUnhideWhenUsed="1" w:defQFormat="0" w:count="276">
+  <w:latentStyles w:defLockedState="0" w:defUIPriority="99" w:defSemiHidden="1" w:defUnhideWhenUsed="1" w:defQFormat="0" w:count="267">
     <w:lsdException w:name="Normal" w:semiHidden="0" w:uiPriority="0" w:unhideWhenUsed="0" w:qFormat="1"/>
     <w:lsdException w:name="heading 1" w:semiHidden="0" w:uiPriority="9" w:unhideWhenUsed="0" w:qFormat="1"/>
     <w:lsdException w:name="heading 2" w:uiPriority="9" w:qFormat="1"/>
@@ -639,7 +747,7 @@
 </file>
 
 <file path=word/stylesWithEffects.xml><?xml version="1.0" encoding="utf-8"?>
-<w:styles xmlns:wpc="http://schemas.microsoft.com/office/word/2010/wordprocessingCanvas" xmlns:mo="http://schemas.microsoft.com/office/mac/office/2008/main" xmlns:mc="http://schemas.openxmlformats.org/markup-compatibility/2006" xmlns:mv="urn:schemas-microsoft-com:mac:vml" xmlns:o="urn:schemas-microsoft-com:office:office" xmlns:r="http://schemas.openxmlformats.org/officeDocument/2006/relationships" xmlns:m="http://schemas.openxmlformats.org/officeDocument/2006/math" xmlns:v="urn:schemas-microsoft-com:vml" xmlns:wp14="http://schemas.microsoft.com/office/word/2010/wordprocessingDrawing" xmlns:wp="http://schemas.openxmlformats.org/drawingml/2006/wordprocessingDrawing" xmlns:w10="urn:schemas-microsoft-com:office:word" xmlns:w="http://schemas.openxmlformats.org/wordprocessingml/2006/main" xmlns:w14="http://schemas.microsoft.com/office/word/2010/wordml" xmlns:wpg="http://schemas.microsoft.com/office/word/2010/wordprocessingGroup" xmlns:wpi="http://schemas.microsoft.com/office/word/2010/wordprocessingInk" xmlns:wne="http://schemas.microsoft.com/office/word/2006/wordml" xmlns:wps="http://schemas.microsoft.com/office/word/2010/wordprocessingShape" mc:Ignorable="w14 wp14">
+<w:styles xmlns:wpc="http://schemas.microsoft.com/office/word/2010/wordprocessingCanvas" xmlns:mc="http://schemas.openxmlformats.org/markup-compatibility/2006" xmlns:o="urn:schemas-microsoft-com:office:office" xmlns:r="http://schemas.openxmlformats.org/officeDocument/2006/relationships" xmlns:m="http://schemas.openxmlformats.org/officeDocument/2006/math" xmlns:v="urn:schemas-microsoft-com:vml" xmlns:wp14="http://schemas.microsoft.com/office/word/2010/wordprocessingDrawing" xmlns:wp="http://schemas.openxmlformats.org/drawingml/2006/wordprocessingDrawing" xmlns:w10="urn:schemas-microsoft-com:office:word" xmlns:w="http://schemas.openxmlformats.org/wordprocessingml/2006/main" xmlns:w14="http://schemas.microsoft.com/office/word/2010/wordml" xmlns:wpg="http://schemas.microsoft.com/office/word/2010/wordprocessingGroup" xmlns:wpi="http://schemas.microsoft.com/office/word/2010/wordprocessingInk" xmlns:wne="http://schemas.microsoft.com/office/word/2006/wordml" xmlns:wps="http://schemas.microsoft.com/office/word/2010/wordprocessingShape" mc:Ignorable="w14 wp14">
   <w:docDefaults>
     <w:rPrDefault>
       <w:rPr>
@@ -651,7 +759,7 @@
     </w:rPrDefault>
     <w:pPrDefault/>
   </w:docDefaults>
-  <w:latentStyles w:defLockedState="0" w:defUIPriority="99" w:defSemiHidden="1" w:defUnhideWhenUsed="1" w:defQFormat="0" w:count="276">
+  <w:latentStyles w:defLockedState="0" w:defUIPriority="99" w:defSemiHidden="1" w:defUnhideWhenUsed="1" w:defQFormat="0" w:count="267">
     <w:lsdException w:name="Normal" w:semiHidden="0" w:uiPriority="0" w:unhideWhenUsed="0" w:qFormat="1"/>
     <w:lsdException w:name="heading 1" w:semiHidden="0" w:uiPriority="9" w:unhideWhenUsed="0" w:qFormat="1"/>
     <w:lsdException w:name="heading 2" w:uiPriority="9" w:qFormat="1"/>

</xml_diff>

<commit_message>
[Summary]: Add path to Preferences in Mac and Windows
</commit_message>
<xml_diff>
--- a/PRD-n-SRS/Sanity Check Test Plan.docx
+++ b/PRD-n-SRS/Sanity Check Test Plan.docx
@@ -38,7 +38,35 @@
         <w:rPr>
           <w:i/>
         </w:rPr>
-        <w:t>(Systems supported: Win7.1, Win8, Win8.1, Osx 10.8, Osx 10.9)</w:t>
+        <w:t xml:space="preserve">(Systems supported: Win7.1, Win8, Win8.1, </w:t>
+      </w:r>
+      <w:proofErr w:type="spellStart"/>
+      <w:r>
+        <w:rPr>
+          <w:i/>
+        </w:rPr>
+        <w:t>Osx</w:t>
+      </w:r>
+      <w:proofErr w:type="spellEnd"/>
+      <w:r>
+        <w:rPr>
+          <w:i/>
+        </w:rPr>
+        <w:t xml:space="preserve"> 10.8, </w:t>
+      </w:r>
+      <w:proofErr w:type="spellStart"/>
+      <w:r>
+        <w:rPr>
+          <w:i/>
+        </w:rPr>
+        <w:t>Osx</w:t>
+      </w:r>
+      <w:proofErr w:type="spellEnd"/>
+      <w:r>
+        <w:rPr>
+          <w:i/>
+        </w:rPr>
+        <w:t xml:space="preserve"> 10.9)</w:t>
       </w:r>
     </w:p>
     <w:p>
@@ -56,7 +84,21 @@
         <w:rPr>
           <w:i/>
         </w:rPr>
-        <w:t>(TracksLive splash screen, Current version format 1.x.x.x.x , About contains Terms &amp; Conditions for GNU General Public License)</w:t>
+        <w:t>(</w:t>
+      </w:r>
+      <w:proofErr w:type="spellStart"/>
+      <w:r>
+        <w:rPr>
+          <w:i/>
+        </w:rPr>
+        <w:t>TracksLive</w:t>
+      </w:r>
+      <w:proofErr w:type="spellEnd"/>
+      <w:r>
+        <w:rPr>
+          <w:i/>
+        </w:rPr>
+        <w:t xml:space="preserve"> splash screen, Current version format 1.x.x.x.x , About contains Terms &amp; Conditions for GNU General Public License)</w:t>
       </w:r>
     </w:p>
     <w:p>
@@ -68,7 +110,15 @@
         </w:numPr>
       </w:pPr>
       <w:r>
-        <w:t xml:space="preserve">Main view of Preferences window (colors, buttons, session list, etc) </w:t>
+        <w:t xml:space="preserve">Main view of Preferences window (colors, buttons, session list, </w:t>
+      </w:r>
+      <w:proofErr w:type="spellStart"/>
+      <w:r>
+        <w:t>etc</w:t>
+      </w:r>
+      <w:proofErr w:type="spellEnd"/>
+      <w:r>
+        <w:t xml:space="preserve">) </w:t>
       </w:r>
       <w:r>
         <w:rPr>
@@ -92,7 +142,35 @@
         <w:rPr>
           <w:i/>
         </w:rPr>
-        <w:t>(Session save and restore all TracksLive elements according PRD – Track-controls state (solo, mute, record enable, monitor input); Midi markers , Skip Markers, Loop Range and Markers; Playhead position; Zoom values; SR values; Clock source; FPS values; Inspector View.)</w:t>
+        <w:t xml:space="preserve">(Session save and restore all </w:t>
+      </w:r>
+      <w:proofErr w:type="spellStart"/>
+      <w:r>
+        <w:rPr>
+          <w:i/>
+        </w:rPr>
+        <w:t>TracksLive</w:t>
+      </w:r>
+      <w:proofErr w:type="spellEnd"/>
+      <w:r>
+        <w:rPr>
+          <w:i/>
+        </w:rPr>
+        <w:t xml:space="preserve"> elements according PRD – Track-controls state (solo, mute, record enable, monitor input); Midi markers , Skip Markers, Loop Range and Markers; </w:t>
+      </w:r>
+      <w:proofErr w:type="spellStart"/>
+      <w:r>
+        <w:rPr>
+          <w:i/>
+        </w:rPr>
+        <w:t>Playhead</w:t>
+      </w:r>
+      <w:proofErr w:type="spellEnd"/>
+      <w:r>
+        <w:rPr>
+          <w:i/>
+        </w:rPr>
+        <w:t xml:space="preserve"> position; Zoom values; SR values; Clock source; FPS values; Inspector View.)</w:t>
       </w:r>
     </w:p>
     <w:p>
@@ -110,7 +188,21 @@
         <w:rPr>
           <w:i/>
         </w:rPr>
-        <w:t>(Audio device set to NONE; SR 44.1 kHz, Bit Depth 24 bits, Buffer Size 1024 Samples; Operation Mode set to STEREO; File Type – Bwav, Frame Rate 25 fps, Default session location is User root folder)</w:t>
+        <w:t xml:space="preserve">(Audio device set to NONE; SR 44.1 kHz, Bit Depth 24 bits, Buffer Size 1024 Samples; Operation Mode set to STEREO; File Type – </w:t>
+      </w:r>
+      <w:proofErr w:type="spellStart"/>
+      <w:r>
+        <w:rPr>
+          <w:i/>
+        </w:rPr>
+        <w:t>Bwav</w:t>
+      </w:r>
+      <w:proofErr w:type="spellEnd"/>
+      <w:r>
+        <w:rPr>
+          <w:i/>
+        </w:rPr>
+        <w:t>, Frame Rate 25 fps, Default session location is User root folder)</w:t>
       </w:r>
     </w:p>
     <w:p>
@@ -146,14 +238,44 @@
         <w:rPr>
           <w:i/>
         </w:rPr>
-        <w:t>(Session dropdown allows to open Preferences menu when ransport is idle and new values can be set and displays correct. But at the same time Preferences menu is not available while Transport is running. Message appears (</w:t>
+        <w:t xml:space="preserve">(Session dropdown allows to open Preferences menu when </w:t>
+      </w:r>
+      <w:proofErr w:type="spellStart"/>
+      <w:r>
+        <w:rPr>
+          <w:i/>
+        </w:rPr>
+        <w:t>ransport</w:t>
+      </w:r>
+      <w:proofErr w:type="spellEnd"/>
+      <w:r>
+        <w:rPr>
+          <w:i/>
+        </w:rPr>
+        <w:t xml:space="preserve"> is idle and new values can be set and displays correct. But at the same time Preferences menu is not available while Transport is running. Message appears (</w:t>
       </w:r>
       <w:r>
         <w:rPr>
           <w:i/>
           <w:color w:val="FF0000"/>
         </w:rPr>
-        <w:t>ASK Igor For message!!!</w:t>
+        <w:t xml:space="preserve">ASK Igor </w:t>
+      </w:r>
+      <w:proofErr w:type="gramStart"/>
+      <w:r>
+        <w:rPr>
+          <w:i/>
+          <w:color w:val="FF0000"/>
+        </w:rPr>
+        <w:t>For</w:t>
+      </w:r>
+      <w:proofErr w:type="gramEnd"/>
+      <w:r>
+        <w:rPr>
+          <w:i/>
+          <w:color w:val="FF0000"/>
+        </w:rPr>
+        <w:t xml:space="preserve"> message!!!</w:t>
       </w:r>
       <w:r>
         <w:rPr>
@@ -190,7 +312,21 @@
         <w:rPr>
           <w:i/>
         </w:rPr>
-        <w:t xml:space="preserve"> switch between Stereo and MultiOut during playback and idle)</w:t>
+        <w:t xml:space="preserve"> switch between Stereo and </w:t>
+      </w:r>
+      <w:proofErr w:type="spellStart"/>
+      <w:r>
+        <w:rPr>
+          <w:i/>
+        </w:rPr>
+        <w:t>MultiOut</w:t>
+      </w:r>
+      <w:proofErr w:type="spellEnd"/>
+      <w:r>
+        <w:rPr>
+          <w:i/>
+        </w:rPr>
+        <w:t xml:space="preserve"> during playback and idle)</w:t>
       </w:r>
     </w:p>
     <w:p>
@@ -201,8 +337,13 @@
           <w:numId w:val="3"/>
         </w:numPr>
       </w:pPr>
-      <w:r>
-        <w:t xml:space="preserve">Autoconnect with Master bus and Master track and new track(s) </w:t>
+      <w:proofErr w:type="spellStart"/>
+      <w:r>
+        <w:t>Autoconnect</w:t>
+      </w:r>
+      <w:proofErr w:type="spellEnd"/>
+      <w:r>
+        <w:t xml:space="preserve"> with Master bus and Master track and new track(s) </w:t>
       </w:r>
       <w:r>
         <w:rPr>
@@ -215,7 +356,46 @@
           <w:b/>
           <w:i/>
         </w:rPr>
-        <w:t>Delete Preferences first !!! And relaunch build</w:t>
+        <w:t>Delete Preferences first</w:t>
+      </w:r>
+      <w:proofErr w:type="gramStart"/>
+      <w:r>
+        <w:rPr>
+          <w:b/>
+          <w:i/>
+        </w:rPr>
+        <w:t>*</w:t>
+      </w:r>
+      <w:r>
+        <w:rPr>
+          <w:b/>
+          <w:i/>
+        </w:rPr>
+        <w:t xml:space="preserve"> !!!</w:t>
+      </w:r>
+      <w:proofErr w:type="gramEnd"/>
+      <w:r>
+        <w:rPr>
+          <w:b/>
+          <w:i/>
+        </w:rPr>
+        <w:t xml:space="preserve"> And </w:t>
+      </w:r>
+      <w:proofErr w:type="spellStart"/>
+      <w:r>
+        <w:rPr>
+          <w:b/>
+          <w:i/>
+        </w:rPr>
+        <w:t>relaunch</w:t>
+      </w:r>
+      <w:proofErr w:type="spellEnd"/>
+      <w:r>
+        <w:rPr>
+          <w:b/>
+          <w:i/>
+        </w:rPr>
+        <w:t xml:space="preserve"> build</w:t>
       </w:r>
       <w:r>
         <w:rPr>
@@ -239,7 +419,49 @@
         <w:rPr>
           <w:i/>
         </w:rPr>
-        <w:t>(Play, Stop, Record, FF, Rew – Click on UI butons and use the same key binded to this transport functions)</w:t>
+        <w:t xml:space="preserve">(Play, Stop, Record, FF, </w:t>
+      </w:r>
+      <w:proofErr w:type="spellStart"/>
+      <w:r>
+        <w:rPr>
+          <w:i/>
+        </w:rPr>
+        <w:t>Rew</w:t>
+      </w:r>
+      <w:proofErr w:type="spellEnd"/>
+      <w:r>
+        <w:rPr>
+          <w:i/>
+        </w:rPr>
+        <w:t xml:space="preserve"> – Click on UI </w:t>
+      </w:r>
+      <w:proofErr w:type="spellStart"/>
+      <w:r>
+        <w:rPr>
+          <w:i/>
+        </w:rPr>
+        <w:t>butons</w:t>
+      </w:r>
+      <w:proofErr w:type="spellEnd"/>
+      <w:r>
+        <w:rPr>
+          <w:i/>
+        </w:rPr>
+        <w:t xml:space="preserve"> and use the same key </w:t>
+      </w:r>
+      <w:proofErr w:type="spellStart"/>
+      <w:r>
+        <w:rPr>
+          <w:i/>
+        </w:rPr>
+        <w:t>binded</w:t>
+      </w:r>
+      <w:proofErr w:type="spellEnd"/>
+      <w:r>
+        <w:rPr>
+          <w:i/>
+        </w:rPr>
+        <w:t xml:space="preserve"> to this transport functions)</w:t>
       </w:r>
     </w:p>
     <w:p>
@@ -251,7 +473,15 @@
         </w:numPr>
       </w:pPr>
       <w:r>
-        <w:t>Main display functionality (Switch between Samples, Time and Timecode)</w:t>
+        <w:t xml:space="preserve">Main display functionality (Switch between Samples, Time and </w:t>
+      </w:r>
+      <w:proofErr w:type="spellStart"/>
+      <w:r>
+        <w:t>Timecode</w:t>
+      </w:r>
+      <w:proofErr w:type="spellEnd"/>
+      <w:r>
+        <w:t>)</w:t>
       </w:r>
     </w:p>
     <w:p>
@@ -264,7 +494,23 @@
       </w:pPr>
       <w:r>
         <w:lastRenderedPageBreak/>
-        <w:t>Main Tools functionality (selection, trim, fades, split etc) Buttons response for click. Mouse cursors changes. Current actions (split, trim etc) according active tool.</w:t>
+        <w:t xml:space="preserve">Main Tools functionality (selection, trim, fades, split </w:t>
+      </w:r>
+      <w:proofErr w:type="spellStart"/>
+      <w:r>
+        <w:t>etc</w:t>
+      </w:r>
+      <w:proofErr w:type="spellEnd"/>
+      <w:r>
+        <w:t xml:space="preserve">) Buttons response for click. Mouse cursors changes. Current actions (split, trim </w:t>
+      </w:r>
+      <w:proofErr w:type="spellStart"/>
+      <w:r>
+        <w:t>etc</w:t>
+      </w:r>
+      <w:proofErr w:type="spellEnd"/>
+      <w:r>
+        <w:t>) according active tool.</w:t>
       </w:r>
     </w:p>
     <w:p>
@@ -282,7 +528,21 @@
         <w:rPr>
           <w:i/>
         </w:rPr>
-        <w:t>(Click on UI buttons and use keys binded to these windows)</w:t>
+        <w:t xml:space="preserve">(Click on UI buttons and use keys </w:t>
+      </w:r>
+      <w:proofErr w:type="spellStart"/>
+      <w:r>
+        <w:rPr>
+          <w:i/>
+        </w:rPr>
+        <w:t>binded</w:t>
+      </w:r>
+      <w:proofErr w:type="spellEnd"/>
+      <w:r>
+        <w:rPr>
+          <w:i/>
+        </w:rPr>
+        <w:t xml:space="preserve"> to these windows)</w:t>
       </w:r>
     </w:p>
     <w:p>
@@ -312,14 +572,88 @@
       <w:pPr>
         <w:ind w:left="360"/>
       </w:pPr>
-      <w:r>
-        <w:t>Done. Ready to test. Check bugfixes and make regression testing.</w:t>
-      </w:r>
-    </w:p>
-    <w:p>
+      <w:proofErr w:type="gramStart"/>
+      <w:r>
+        <w:t>Done.</w:t>
+      </w:r>
+      <w:proofErr w:type="gramEnd"/>
+      <w:r>
+        <w:t xml:space="preserve"> </w:t>
+      </w:r>
+      <w:proofErr w:type="gramStart"/>
+      <w:r>
+        <w:t>Ready to test.</w:t>
+      </w:r>
+      <w:proofErr w:type="gramEnd"/>
+      <w:r>
+        <w:t xml:space="preserve"> Check </w:t>
+      </w:r>
+      <w:proofErr w:type="spellStart"/>
+      <w:r>
+        <w:t>bugfixes</w:t>
+      </w:r>
+      <w:proofErr w:type="spellEnd"/>
+      <w:r>
+        <w:t xml:space="preserve"> and make regression testing.</w:t>
+      </w:r>
+    </w:p>
+    <w:p>
+      <w:pPr>
+        <w:ind w:left="360"/>
+      </w:pPr>
+    </w:p>
+    <w:p>
+      <w:pPr>
+        <w:ind w:left="360"/>
+      </w:pPr>
+      <w:r>
+        <w:t>*Path to Preferences</w:t>
+      </w:r>
+      <w:r>
+        <w:t xml:space="preserve"> (hidden directory</w:t>
+      </w:r>
       <w:bookmarkStart w:id="0" w:name="_GoBack"/>
       <w:bookmarkEnd w:id="0"/>
-    </w:p>
+      <w:r>
+        <w:t>)</w:t>
+      </w:r>
+      <w:r>
+        <w:t>:</w:t>
+      </w:r>
+    </w:p>
+    <w:p>
+      <w:pPr>
+        <w:ind w:left="360" w:firstLine="360"/>
+      </w:pPr>
+      <w:r>
+        <w:t>Mac: $HOME/Library/Preference/Tracks Live</w:t>
+      </w:r>
+    </w:p>
+    <w:p>
+      <w:pPr>
+        <w:ind w:left="360" w:firstLine="360"/>
+      </w:pPr>
+      <w:r>
+        <w:t>Windows: C:\Users\Daw\AppData\Local\Tracks Live</w:t>
+      </w:r>
+    </w:p>
+    <w:p>
+      <w:pPr>
+        <w:ind w:firstLine="360"/>
+      </w:pPr>
+      <w:r>
+        <w:t>To delete Preferences you should delete folder “Tracks Live”</w:t>
+      </w:r>
+      <w:r>
+        <w:t>.</w:t>
+      </w:r>
+    </w:p>
+    <w:p>
+      <w:pPr>
+        <w:ind w:left="360"/>
+      </w:pPr>
+    </w:p>
+    <w:p/>
     <w:sectPr>
       <w:pgSz w:w="11900" w:h="16840"/>
       <w:pgMar w:top="1440" w:right="1800" w:bottom="1440" w:left="1800" w:header="708" w:footer="708" w:gutter="0"/>

</xml_diff>